<commit_message>
update : cahier des changes
</commit_message>
<xml_diff>
--- a/cahier des charges.docx
+++ b/cahier des charges.docx
@@ -4789,15 +4789,7 @@
       <w:bookmarkStart w:id="9" w:name="_Toc189433556"/>
       <w:r>
         <w:lastRenderedPageBreak/>
-        <w:t>Gestion des Tâches (</w:t>
-      </w:r>
-      <w:proofErr w:type="spellStart"/>
-      <w:r>
-        <w:t>Tasks</w:t>
-      </w:r>
-      <w:proofErr w:type="spellEnd"/>
-      <w:r>
-        <w:t>)</w:t>
+        <w:t>Gestion des Tâches (Tasks)</w:t>
       </w:r>
       <w:bookmarkEnd w:id="9"/>
     </w:p>
@@ -4902,15 +4894,7 @@
       </w:pPr>
       <w:bookmarkStart w:id="14" w:name="_Toc189433561"/>
       <w:r>
-        <w:t>Gestion des Propositions (</w:t>
-      </w:r>
-      <w:proofErr w:type="spellStart"/>
-      <w:r>
-        <w:t>TaskProposal</w:t>
-      </w:r>
-      <w:proofErr w:type="spellEnd"/>
-      <w:r>
-        <w:t>)</w:t>
+        <w:t>Gestion des Propositions (TaskProposal)</w:t>
       </w:r>
       <w:bookmarkEnd w:id="14"/>
     </w:p>
@@ -4977,15 +4961,7 @@
       <w:bookmarkStart w:id="17" w:name="_Toc189433564"/>
       <w:r>
         <w:lastRenderedPageBreak/>
-        <w:t>Gestion des Compétences (</w:t>
-      </w:r>
-      <w:proofErr w:type="spellStart"/>
-      <w:r>
-        <w:t>Skills</w:t>
-      </w:r>
-      <w:proofErr w:type="spellEnd"/>
-      <w:r>
-        <w:t>)</w:t>
+        <w:t>Gestion des Compétences (Skills)</w:t>
       </w:r>
       <w:bookmarkEnd w:id="17"/>
     </w:p>
@@ -4995,14 +4971,9 @@
       </w:pPr>
       <w:bookmarkStart w:id="18" w:name="_Toc189433565"/>
       <w:r>
-        <w:t xml:space="preserve">Définition des </w:t>
-      </w:r>
-      <w:proofErr w:type="spellStart"/>
-      <w:r>
-        <w:t>Skills</w:t>
+        <w:t>Définition des Skills</w:t>
       </w:r>
       <w:bookmarkEnd w:id="18"/>
-      <w:proofErr w:type="spellEnd"/>
     </w:p>
     <w:p>
       <w:r>
@@ -5025,15 +4996,7 @@
       </w:pPr>
       <w:bookmarkStart w:id="19" w:name="_Toc189433566"/>
       <w:r>
-        <w:t>Gestion des Avis (</w:t>
-      </w:r>
-      <w:proofErr w:type="spellStart"/>
-      <w:r>
-        <w:t>Reviews</w:t>
-      </w:r>
-      <w:proofErr w:type="spellEnd"/>
-      <w:r>
-        <w:t>)</w:t>
+        <w:t>Gestion des Avis (Reviews)</w:t>
       </w:r>
       <w:bookmarkEnd w:id="19"/>
     </w:p>
@@ -5246,15 +5209,7 @@
     </w:p>
     <w:p>
       <w:r>
-        <w:t>Système d’authentification robuste (</w:t>
-      </w:r>
-      <w:proofErr w:type="spellStart"/>
-      <w:r>
-        <w:t>hashage</w:t>
-      </w:r>
-      <w:proofErr w:type="spellEnd"/>
-      <w:r>
-        <w:t xml:space="preserve"> des mots de passe).</w:t>
+        <w:t>Système d’authentification robuste (hashage des mots de passe).</w:t>
       </w:r>
     </w:p>
     <w:p>
@@ -5325,15 +5280,7 @@
     </w:p>
     <w:p>
       <w:r>
-        <w:t xml:space="preserve">Gestion du </w:t>
-      </w:r>
-      <w:proofErr w:type="spellStart"/>
-      <w:r>
-        <w:t>versionnement</w:t>
-      </w:r>
-      <w:proofErr w:type="spellEnd"/>
-      <w:r>
-        <w:t xml:space="preserve"> (Git).</w:t>
+        <w:t>Gestion du versionnement (Git).</w:t>
       </w:r>
     </w:p>
     <w:p/>
@@ -5419,7 +5366,6 @@
       </w:r>
     </w:p>
     <w:p>
-      <w:proofErr w:type="spellStart"/>
       <w:r>
         <w:t>Front</w:t>
       </w:r>
@@ -5430,17 +5376,8 @@
         <w:t>‐</w:t>
       </w:r>
       <w:r>
-        <w:t>end</w:t>
-      </w:r>
-      <w:proofErr w:type="spellEnd"/>
-      <w:r>
-        <w:t xml:space="preserve"> : </w:t>
-      </w:r>
-      <w:proofErr w:type="spellStart"/>
-      <w:r>
-        <w:t>Twig</w:t>
-      </w:r>
-      <w:proofErr w:type="spellEnd"/>
+        <w:t>end : Twig</w:t>
+      </w:r>
     </w:p>
     <w:p/>
     <w:p>
@@ -5464,13 +5401,12 @@
         <w:rPr>
           <w:b/>
           <w:bCs/>
-          <w:noProof/>
         </w:rPr>
         <w:drawing>
-          <wp:inline distT="0" distB="0" distL="0" distR="0" wp14:anchorId="451DF0DA" wp14:editId="37BF5587">
-            <wp:extent cx="5760720" cy="3887470"/>
-            <wp:effectExtent l="0" t="0" r="0" b="0"/>
-            <wp:docPr id="702906748" name="Image 1" descr="Une image contenant texte, diagramme, Plan, schématique&#10;&#10;Description générée automatiquement"/>
+          <wp:inline distT="0" distB="0" distL="0" distR="0" wp14:anchorId="17D66BE2" wp14:editId="10530621">
+            <wp:extent cx="5760720" cy="4433570"/>
+            <wp:effectExtent l="0" t="0" r="0" b="5080"/>
+            <wp:docPr id="1067461305" name="Image 1" descr="Une image contenant texte, diagramme, Plan, ligne&#10;&#10;Le contenu généré par l’IA peut être incorrect."/>
             <wp:cNvGraphicFramePr>
               <a:graphicFrameLocks xmlns:a="http://schemas.openxmlformats.org/drawingml/2006/main" noChangeAspect="1"/>
             </wp:cNvGraphicFramePr>
@@ -5478,7 +5414,7 @@
               <a:graphicData uri="http://schemas.openxmlformats.org/drawingml/2006/picture">
                 <pic:pic xmlns:pic="http://schemas.openxmlformats.org/drawingml/2006/picture">
                   <pic:nvPicPr>
-                    <pic:cNvPr id="702906748" name="Image 1" descr="Une image contenant texte, diagramme, Plan, schématique&#10;&#10;Description générée automatiquement"/>
+                    <pic:cNvPr id="1067461305" name="Image 1" descr="Une image contenant texte, diagramme, Plan, ligne&#10;&#10;Le contenu généré par l’IA peut être incorrect."/>
                     <pic:cNvPicPr/>
                   </pic:nvPicPr>
                   <pic:blipFill>
@@ -5490,7 +5426,7 @@
                   <pic:spPr>
                     <a:xfrm>
                       <a:off x="0" y="0"/>
-                      <a:ext cx="5760720" cy="3887470"/>
+                      <a:ext cx="5760720" cy="4433570"/>
                     </a:xfrm>
                     <a:prstGeom prst="rect">
                       <a:avLst/>
@@ -5629,22 +5565,13 @@
     </w:p>
     <w:p>
       <w:r>
-        <w:t xml:space="preserve">Peut créer plusieurs </w:t>
-      </w:r>
-      <w:proofErr w:type="spellStart"/>
-      <w:r>
-        <w:t>Task</w:t>
-      </w:r>
-      <w:proofErr w:type="spellEnd"/>
-      <w:r>
-        <w:t xml:space="preserve"> pour décrire ce qu’il veut faire réaliser (ex. “Aller chercher un colis”, “Annoncer une mauvaise nouvelle à ma place”, etc.).</w:t>
+        <w:t>Peut créer plusieurs Task pour décrire ce qu’il veut faire réaliser (ex. “Aller chercher un colis”, “Annoncer une mauvaise nouvelle à ma place”, etc.).</w:t>
       </w:r>
     </w:p>
     <w:p>
       <w:r>
         <w:t xml:space="preserve">Peut laisser des </w:t>
       </w:r>
-      <w:proofErr w:type="spellStart"/>
       <w:r>
         <w:rPr>
           <w:b/>
@@ -5652,7 +5579,6 @@
         </w:rPr>
         <w:t>reviews</w:t>
       </w:r>
-      <w:proofErr w:type="spellEnd"/>
       <w:r>
         <w:t xml:space="preserve"> (avis) sur les agents qui ont travaillé pour lui.</w:t>
       </w:r>
@@ -5697,7 +5623,6 @@
       <w:r>
         <w:t xml:space="preserve">Peut avoir plusieurs </w:t>
       </w:r>
-      <w:proofErr w:type="spellStart"/>
       <w:r>
         <w:rPr>
           <w:b/>
@@ -5705,7 +5630,6 @@
         </w:rPr>
         <w:t>skills</w:t>
       </w:r>
-      <w:proofErr w:type="spellEnd"/>
       <w:r>
         <w:t xml:space="preserve"> (compétences).</w:t>
       </w:r>
@@ -5714,7 +5638,6 @@
       <w:r>
         <w:t xml:space="preserve">Peut envoyer des </w:t>
       </w:r>
-      <w:proofErr w:type="spellStart"/>
       <w:r>
         <w:rPr>
           <w:b/>
@@ -5722,7 +5645,6 @@
         </w:rPr>
         <w:t>TaskProposal</w:t>
       </w:r>
-      <w:proofErr w:type="spellEnd"/>
       <w:r>
         <w:t xml:space="preserve"> (des propositions) pour “appliquer” sur une tâche et proposer un prix.</w:t>
       </w:r>
@@ -5731,7 +5653,6 @@
       <w:r>
         <w:t xml:space="preserve">Peut recevoir des </w:t>
       </w:r>
-      <w:proofErr w:type="spellStart"/>
       <w:r>
         <w:rPr>
           <w:b/>
@@ -5739,7 +5660,6 @@
         </w:rPr>
         <w:t>Review</w:t>
       </w:r>
-      <w:proofErr w:type="spellEnd"/>
       <w:r>
         <w:t xml:space="preserve"> (avis) laissés par les clients.</w:t>
       </w:r>
@@ -5750,12 +5670,10 @@
         <w:pStyle w:val="Titre3"/>
       </w:pPr>
       <w:bookmarkStart w:id="41" w:name="_Toc189433588"/>
-      <w:proofErr w:type="spellStart"/>
       <w:r>
         <w:t>Task</w:t>
       </w:r>
       <w:bookmarkEnd w:id="41"/>
-      <w:proofErr w:type="spellEnd"/>
     </w:p>
     <w:p>
       <w:r>
@@ -5784,22 +5702,13 @@
     </w:p>
     <w:p>
       <w:r>
-        <w:t xml:space="preserve">Chaque </w:t>
-      </w:r>
-      <w:proofErr w:type="spellStart"/>
-      <w:r>
-        <w:t>Task</w:t>
-      </w:r>
-      <w:proofErr w:type="spellEnd"/>
-      <w:r>
-        <w:t xml:space="preserve"> appartient à un et un seul Customer.</w:t>
+        <w:t>Chaque Task appartient à un et un seul Customer.</w:t>
       </w:r>
     </w:p>
     <w:p>
       <w:r>
         <w:t xml:space="preserve">Peut recevoir plusieurs </w:t>
       </w:r>
-      <w:proofErr w:type="spellStart"/>
       <w:r>
         <w:rPr>
           <w:b/>
@@ -5807,7 +5716,6 @@
         </w:rPr>
         <w:t>TaskProposal</w:t>
       </w:r>
-      <w:proofErr w:type="spellEnd"/>
       <w:r>
         <w:t xml:space="preserve"> d’agents différents.</w:t>
       </w:r>
@@ -5833,12 +5741,10 @@
         <w:pStyle w:val="Titre3"/>
       </w:pPr>
       <w:bookmarkStart w:id="42" w:name="_Toc189433589"/>
-      <w:proofErr w:type="spellStart"/>
       <w:r>
         <w:t>TaskProposal</w:t>
       </w:r>
       <w:bookmarkEnd w:id="42"/>
-      <w:proofErr w:type="spellEnd"/>
     </w:p>
     <w:p>
       <w:r>
@@ -5873,15 +5779,7 @@
     <w:p>
       <w:r>
         <w:lastRenderedPageBreak/>
-        <w:t xml:space="preserve">Lié à un unique </w:t>
-      </w:r>
-      <w:proofErr w:type="spellStart"/>
-      <w:r>
-        <w:t>Task</w:t>
-      </w:r>
-      <w:proofErr w:type="spellEnd"/>
-      <w:r>
-        <w:t xml:space="preserve"> et un unique Agent.</w:t>
+        <w:t>Lié à un unique Task et un unique Agent.</w:t>
       </w:r>
     </w:p>
     <w:p/>
@@ -5890,12 +5788,10 @@
         <w:pStyle w:val="Titre3"/>
       </w:pPr>
       <w:bookmarkStart w:id="43" w:name="_Toc189433590"/>
-      <w:proofErr w:type="spellStart"/>
       <w:r>
         <w:t>Skill</w:t>
       </w:r>
       <w:bookmarkEnd w:id="43"/>
-      <w:proofErr w:type="spellEnd"/>
     </w:p>
     <w:p>
       <w:r>
@@ -5914,31 +5810,7 @@
     </w:p>
     <w:p>
       <w:r>
-        <w:t>Il y a une relation “</w:t>
-      </w:r>
-      <w:proofErr w:type="spellStart"/>
-      <w:r>
-        <w:t>many</w:t>
-      </w:r>
-      <w:proofErr w:type="spellEnd"/>
-      <w:r>
-        <w:t>-to-</w:t>
-      </w:r>
-      <w:proofErr w:type="spellStart"/>
-      <w:r>
-        <w:t>many</w:t>
-      </w:r>
-      <w:proofErr w:type="spellEnd"/>
-      <w:r>
-        <w:t xml:space="preserve">” entre Agent et </w:t>
-      </w:r>
-      <w:proofErr w:type="spellStart"/>
-      <w:r>
-        <w:t>Skill</w:t>
-      </w:r>
-      <w:proofErr w:type="spellEnd"/>
-      <w:r>
-        <w:t>, car un agent peut avoir plusieurs compétences et une compétence peut être partagée par plusieurs agents.</w:t>
+        <w:t>Il y a une relation “many-to-many” entre Agent et Skill, car un agent peut avoir plusieurs compétences et une compétence peut être partagée par plusieurs agents.</w:t>
       </w:r>
     </w:p>
     <w:p/>
@@ -5989,31 +5861,7 @@
     </w:p>
     <w:p>
       <w:r>
-        <w:t>Il y a une relation “</w:t>
-      </w:r>
-      <w:proofErr w:type="spellStart"/>
-      <w:r>
-        <w:t>many</w:t>
-      </w:r>
-      <w:proofErr w:type="spellEnd"/>
-      <w:r>
-        <w:t>-to-</w:t>
-      </w:r>
-      <w:proofErr w:type="spellStart"/>
-      <w:r>
-        <w:t>many</w:t>
-      </w:r>
-      <w:proofErr w:type="spellEnd"/>
-      <w:r>
-        <w:t xml:space="preserve">” entre </w:t>
-      </w:r>
-      <w:proofErr w:type="spellStart"/>
-      <w:r>
-        <w:t>Task</w:t>
-      </w:r>
-      <w:proofErr w:type="spellEnd"/>
-      <w:r>
-        <w:t xml:space="preserve"> et Tag, car une même tâche peut avoir plusieurs étiquettes et un tag peut être associé à plusieurs tâches.</w:t>
+        <w:t>Il y a une relation “many-to-many” entre Task et Tag, car une même tâche peut avoir plusieurs étiquettes et un tag peut être associé à plusieurs tâches.</w:t>
       </w:r>
     </w:p>
     <w:p/>
@@ -6022,12 +5870,10 @@
         <w:pStyle w:val="Titre3"/>
       </w:pPr>
       <w:bookmarkStart w:id="45" w:name="_Toc189433592"/>
-      <w:proofErr w:type="spellStart"/>
       <w:r>
         <w:t>Review</w:t>
       </w:r>
       <w:bookmarkEnd w:id="45"/>
-      <w:proofErr w:type="spellEnd"/>
     </w:p>
     <w:p>
       <w:r>
@@ -6066,15 +5912,7 @@
     </w:p>
     <w:p>
       <w:r>
-        <w:t>Contient généralement une note (rating), un commentaire (comment), une date de création (</w:t>
-      </w:r>
-      <w:proofErr w:type="spellStart"/>
-      <w:r>
-        <w:t>createdAt</w:t>
-      </w:r>
-      <w:proofErr w:type="spellEnd"/>
-      <w:r>
-        <w:t>).</w:t>
+        <w:t>Contient généralement une note (rating), un commentaire (comment), une date de création (createdAt).</w:t>
       </w:r>
     </w:p>
     <w:p>
@@ -6193,15 +6031,7 @@
     </w:p>
     <w:p>
       <w:r>
-        <w:t>Possède un contenu (content), une date d’envoi (</w:t>
-      </w:r>
-      <w:proofErr w:type="spellStart"/>
-      <w:r>
-        <w:t>sentAt</w:t>
-      </w:r>
-      <w:proofErr w:type="spellEnd"/>
-      <w:r>
-        <w:t>).</w:t>
+        <w:t>Possède un contenu (content), une date d’envoi (sentAt).</w:t>
       </w:r>
     </w:p>
     <w:p>
@@ -6310,15 +6140,7 @@
         </w:rPr>
       </w:pPr>
       <w:r>
-        <w:t xml:space="preserve">Pipeline d’intégration continue pour lancer les tests, le </w:t>
-      </w:r>
-      <w:proofErr w:type="spellStart"/>
-      <w:r>
-        <w:t>linting</w:t>
-      </w:r>
-      <w:proofErr w:type="spellEnd"/>
-      <w:r>
-        <w:t xml:space="preserve"> et le déploiement automatique.</w:t>
+        <w:t>Pipeline d’intégration continue pour lancer les tests, le linting et le déploiement automatique.</w:t>
       </w:r>
     </w:p>
     <w:p>
@@ -6374,11 +6196,7 @@
     </w:p>
     <w:p>
       <w:r>
-        <w:t xml:space="preserve">Intégration du </w:t>
-      </w:r>
-      <w:proofErr w:type="spellStart"/>
-      <w:r>
-        <w:t>front</w:t>
+        <w:t>Intégration du front</w:t>
       </w:r>
       <w:r>
         <w:rPr>
@@ -6387,29 +6205,18 @@
         <w:t>‐</w:t>
       </w:r>
       <w:r>
-        <w:t>end</w:t>
-      </w:r>
-      <w:proofErr w:type="spellEnd"/>
-      <w:r>
-        <w:t xml:space="preserve"> et tests.</w:t>
-      </w:r>
-    </w:p>
-    <w:p>
-      <w:proofErr w:type="spellStart"/>
+        <w:t>end et tests.</w:t>
+      </w:r>
+    </w:p>
+    <w:p>
       <w:r>
         <w:t>Hebergement</w:t>
       </w:r>
-      <w:proofErr w:type="spellEnd"/>
-    </w:p>
-    <w:p>
-      <w:r>
-        <w:t xml:space="preserve">Veille </w:t>
-      </w:r>
-      <w:proofErr w:type="spellStart"/>
-      <w:r>
-        <w:t>post-prod</w:t>
-      </w:r>
-      <w:proofErr w:type="spellEnd"/>
+    </w:p>
+    <w:p>
+      <w:r>
+        <w:t>Veille post-prod</w:t>
+      </w:r>
     </w:p>
     <w:p/>
     <w:p>

</xml_diff>